<commit_message>
Fix door Eko alsnog gemergd. Was om één of andere reden niet meegekomen.
EASY-728 "Log my actions" setting misleidend.

Dependency van easy-fedora naar dans-solr verwijderd.

Dependency van easy-fedora naar dans-solr verwijderd.

Bijwerken installation guide: Fedora slaat tijdelijke files van een
ingest op onder FEDORA_HOME. Work-around: de betreffende directory
vervangen door een symbolic link.

Versie naar 2.9-beta-4

Change-Id: I703e9f0ef72f34ea84ff20cc26d33e8e86bf70bb
</commit_message>
<xml_diff>
--- a/back-end/src/main/word/EASY Installation Guide.docx
+++ b/back-end/src/main/word/EASY Installation Guide.docx
@@ -49,21 +49,11 @@
         <w:pStyle w:val="Title"/>
         <w:jc w:val="center"/>
       </w:pPr>
-      <w:r>
-        <w:fldChar w:fldCharType="begin"/>
-      </w:r>
-      <w:r>
-        <w:instrText xml:space="preserve"> DOCPROPERTY \title </w:instrText>
-      </w:r>
-      <w:r>
-        <w:fldChar w:fldCharType="separate"/>
-      </w:r>
-      <w:r>
-        <w:t>EASY Installation Guide</w:t>
-      </w:r>
-      <w:r>
-        <w:fldChar w:fldCharType="end"/>
-      </w:r>
+      <w:fldSimple w:instr=" DOCPROPERTY \title ">
+        <w:r>
+          <w:t>EASY Installation Guide</w:t>
+        </w:r>
+      </w:fldSimple>
     </w:p>
     <w:p>
       <w:pPr>
@@ -2266,27 +2256,14 @@
       <w:r>
         <w:t xml:space="preserve">Figure </w:t>
       </w:r>
-      <w:r>
-        <w:fldChar w:fldCharType="begin"/>
-      </w:r>
-      <w:r>
-        <w:instrText xml:space="preserve"> SEQ Figure \* ARABIC </w:instrText>
-      </w:r>
-      <w:r>
-        <w:fldChar w:fldCharType="separate"/>
-      </w:r>
-      <w:r>
-        <w:rPr>
-          <w:noProof/>
-        </w:rPr>
-        <w:t>1</w:t>
-      </w:r>
-      <w:r>
-        <w:rPr>
-          <w:noProof/>
-        </w:rPr>
-        <w:fldChar w:fldCharType="end"/>
-      </w:r>
+      <w:fldSimple w:instr=" SEQ Figure \* ARABIC ">
+        <w:r>
+          <w:rPr>
+            <w:noProof/>
+          </w:rPr>
+          <w:t>1</w:t>
+        </w:r>
+      </w:fldSimple>
       <w:r>
         <w:t xml:space="preserve"> EASY Components</w:t>
       </w:r>
@@ -3092,27 +3069,14 @@
       <w:r>
         <w:t xml:space="preserve">Table </w:t>
       </w:r>
-      <w:r>
-        <w:fldChar w:fldCharType="begin"/>
-      </w:r>
-      <w:r>
-        <w:instrText xml:space="preserve"> SEQ Table \* ARABIC </w:instrText>
-      </w:r>
-      <w:r>
-        <w:fldChar w:fldCharType="separate"/>
-      </w:r>
-      <w:r>
-        <w:rPr>
-          <w:noProof/>
-        </w:rPr>
-        <w:t>1</w:t>
-      </w:r>
-      <w:r>
-        <w:rPr>
-          <w:noProof/>
-        </w:rPr>
-        <w:fldChar w:fldCharType="end"/>
-      </w:r>
+      <w:fldSimple w:instr=" SEQ Table \* ARABIC ">
+        <w:r>
+          <w:rPr>
+            <w:noProof/>
+          </w:rPr>
+          <w:t>1</w:t>
+        </w:r>
+      </w:fldSimple>
       <w:r>
         <w:t xml:space="preserve"> </w:t>
       </w:r>
@@ -11224,6 +11188,77 @@
         <w:pStyle w:val="Heading3"/>
       </w:pPr>
       <w:r>
+        <w:t>Ensure that Fedora "upload" directory has enough disk space</w:t>
+      </w:r>
+    </w:p>
+    <w:p>
+      <w:r>
+        <w:t xml:space="preserve">Files that are uploaded to Fedora through the API-M services are initially written als temporary files to the Fedora "upload" directory. By default this directory is located at $FEDORA_HOME/server/management/upload. If $FEDORA_HOME is located on a drive with limited space this may cause problems. We currently do not know how to configure a different location. As a work-around you may replace </w:t>
+      </w:r>
+      <w:r>
+        <w:t>$FEDORA_HOME/server/management/upload</w:t>
+      </w:r>
+      <w:r>
+        <w:t xml:space="preserve"> with a symbolic link to a directory on a drive with sufficient space. For example:</w:t>
+      </w:r>
+    </w:p>
+    <w:p/>
+    <w:p>
+      <w:pPr>
+        <w:rPr>
+          <w:rFonts w:ascii="Courier" w:hAnsi="Courier"/>
+          <w:sz w:val="16"/>
+          <w:szCs w:val="16"/>
+        </w:rPr>
+      </w:pPr>
+      <w:r>
+        <w:rPr>
+          <w:rFonts w:ascii="Courier" w:hAnsi="Courier"/>
+          <w:sz w:val="16"/>
+          <w:szCs w:val="16"/>
+        </w:rPr>
+        <w:t>$ sudo mv $FEDORA_HOME/server/management/upload /var/fedora-uploads</w:t>
+      </w:r>
+    </w:p>
+    <w:p>
+      <w:r>
+        <w:rPr>
+          <w:rFonts w:ascii="Courier" w:hAnsi="Courier"/>
+          <w:sz w:val="16"/>
+          <w:szCs w:val="16"/>
+        </w:rPr>
+        <w:t xml:space="preserve">$ sudo ln -s /var/fedora-uploads </w:t>
+      </w:r>
+      <w:r>
+        <w:rPr>
+          <w:rFonts w:ascii="Courier" w:hAnsi="Courier"/>
+          <w:sz w:val="16"/>
+          <w:szCs w:val="16"/>
+        </w:rPr>
+        <w:t>$FEDO</w:t>
+      </w:r>
+      <w:r>
+        <w:rPr>
+          <w:rFonts w:ascii="Courier" w:hAnsi="Courier"/>
+          <w:sz w:val="16"/>
+          <w:szCs w:val="16"/>
+        </w:rPr>
+        <w:t>RA_HOME/server/management/upload</w:t>
+      </w:r>
+    </w:p>
+    <w:p/>
+    <w:p>
+      <w:r>
+        <w:t>Assuming of course that the disk mounted at /var (or /) has enough space for the temporary files.</w:t>
+      </w:r>
+      <w:bookmarkStart w:id="44" w:name="_GoBack"/>
+      <w:bookmarkEnd w:id="44"/>
+    </w:p>
+    <w:p>
+      <w:pPr>
+        <w:pStyle w:val="Heading3"/>
+      </w:pPr>
+      <w:r>
         <w:t>Deploy Saxon (O</w:t>
       </w:r>
       <w:r>
@@ -11915,7 +11950,7 @@
         </w:rPr>
         <w:t>http</w:t>
       </w:r>
-      <w:bookmarkStart w:id="44" w:name="_Toc242966467"/>
+      <w:bookmarkStart w:id="45" w:name="_Toc242966467"/>
     </w:p>
     <w:p>
       <w:pPr>
@@ -12280,12 +12315,12 @@
       <w:pPr>
         <w:pStyle w:val="Heading2"/>
       </w:pPr>
-      <w:bookmarkStart w:id="45" w:name="_Toc255655856"/>
+      <w:bookmarkStart w:id="46" w:name="_Toc255655856"/>
       <w:r>
         <w:t>EASY LDAP Directory</w:t>
       </w:r>
-      <w:bookmarkEnd w:id="44"/>
       <w:bookmarkEnd w:id="45"/>
+      <w:bookmarkEnd w:id="46"/>
       <w:r>
         <w:t xml:space="preserve"> </w:t>
       </w:r>
@@ -12455,7 +12490,7 @@
       <w:pPr>
         <w:pStyle w:val="Heading3"/>
       </w:pPr>
-      <w:bookmarkStart w:id="46" w:name="_Toc242966468"/>
+      <w:bookmarkStart w:id="47" w:name="_Toc242966468"/>
       <w:r>
         <w:t>Add DANS and EASY schema’s</w:t>
       </w:r>
@@ -13239,11 +13274,11 @@
       <w:pPr>
         <w:pStyle w:val="Heading3"/>
       </w:pPr>
-      <w:bookmarkStart w:id="47" w:name="_Ref243281508"/>
+      <w:bookmarkStart w:id="48" w:name="_Ref243281508"/>
       <w:r>
         <w:t>Add basic entries to the EASY database</w:t>
       </w:r>
-      <w:bookmarkEnd w:id="47"/>
+      <w:bookmarkEnd w:id="48"/>
     </w:p>
     <w:p>
       <w:r>
@@ -14087,11 +14122,11 @@
       <w:pPr>
         <w:pStyle w:val="Heading3"/>
       </w:pPr>
-      <w:bookmarkStart w:id="48" w:name="_Ref243277918"/>
+      <w:bookmarkStart w:id="49" w:name="_Ref243277918"/>
       <w:r>
         <w:t>Change the ldapadmin password</w:t>
       </w:r>
-      <w:bookmarkEnd w:id="48"/>
+      <w:bookmarkEnd w:id="49"/>
     </w:p>
     <w:p>
       <w:r>
@@ -14805,12 +14840,12 @@
       <w:pPr>
         <w:pStyle w:val="Heading2"/>
       </w:pPr>
-      <w:bookmarkStart w:id="49" w:name="_Toc255655857"/>
+      <w:bookmarkStart w:id="50" w:name="_Toc255655857"/>
       <w:r>
         <w:t>EASY Filesystem RDB</w:t>
       </w:r>
-      <w:bookmarkEnd w:id="46"/>
-      <w:bookmarkEnd w:id="49"/>
+      <w:bookmarkEnd w:id="47"/>
+      <w:bookmarkEnd w:id="50"/>
     </w:p>
     <w:p>
       <w:r>
@@ -15755,12 +15790,12 @@
       <w:pPr>
         <w:pStyle w:val="Heading3"/>
       </w:pPr>
-      <w:bookmarkStart w:id="50" w:name="_Ref243280763"/>
-      <w:bookmarkStart w:id="51" w:name="_Toc242966469"/>
+      <w:bookmarkStart w:id="51" w:name="_Ref243280763"/>
+      <w:bookmarkStart w:id="52" w:name="_Toc242966469"/>
       <w:r>
         <w:t>Assigning passwords</w:t>
       </w:r>
-      <w:bookmarkEnd w:id="50"/>
+      <w:bookmarkEnd w:id="51"/>
     </w:p>
     <w:p>
       <w:r>
@@ -15971,12 +16006,12 @@
       <w:pPr>
         <w:pStyle w:val="Heading2"/>
       </w:pPr>
-      <w:bookmarkStart w:id="52" w:name="_Toc255655858"/>
+      <w:bookmarkStart w:id="53" w:name="_Toc255655858"/>
       <w:r>
         <w:t>EASY PID RDB</w:t>
       </w:r>
-      <w:bookmarkEnd w:id="51"/>
       <w:bookmarkEnd w:id="52"/>
+      <w:bookmarkEnd w:id="53"/>
     </w:p>
     <w:p>
       <w:r>
@@ -16108,7 +16143,6 @@
         </w:rPr>
         <w:t xml:space="preserve">$ </w:t>
       </w:r>
-      <w:bookmarkStart w:id="53" w:name="_GoBack"/>
       <w:r>
         <w:rPr>
           <w:rFonts w:ascii="Courier" w:hAnsi="Courier"/>
@@ -16123,16 +16157,7 @@
           <w:sz w:val="16"/>
           <w:szCs w:val="16"/>
         </w:rPr>
-        <w:t xml:space="preserve"> postgres</w:t>
-      </w:r>
-      <w:bookmarkEnd w:id="53"/>
-      <w:r>
-        <w:rPr>
-          <w:rFonts w:ascii="Courier" w:hAnsi="Courier"/>
-          <w:sz w:val="16"/>
-          <w:szCs w:val="16"/>
-        </w:rPr>
-        <w:t xml:space="preserve"> psql </w:t>
+        <w:t xml:space="preserve"> postgres psql </w:t>
       </w:r>
       <w:r>
         <w:rPr>
@@ -21729,7 +21754,7 @@
         <w:rStyle w:val="PageNumber"/>
         <w:noProof/>
       </w:rPr>
-      <w:t>22</w:t>
+      <w:t>16</w:t>
     </w:r>
     <w:r>
       <w:rPr>
@@ -26899,7 +26924,7 @@
 </file>
 
 <file path=customXml/itemProps1.xml><?xml version="1.0" encoding="utf-8"?>
-<ds:datastoreItem xmlns:ds="http://schemas.openxmlformats.org/officeDocument/2006/customXml" ds:itemID="{9CA52CBE-2611-1547-9DC1-A0EFED991E28}">
+<ds:datastoreItem xmlns:ds="http://schemas.openxmlformats.org/officeDocument/2006/customXml" ds:itemID="{8ACDD7C7-E679-C04F-849A-D92B93C75239}">
   <ds:schemaRefs>
     <ds:schemaRef ds:uri="http://schemas.openxmlformats.org/officeDocument/2006/bibliography"/>
   </ds:schemaRefs>

</xml_diff>